<commit_message>
cetak sppk aman bulan 06 2024
</commit_message>
<xml_diff>
--- a/cetak/SPPK.docx
+++ b/cetak/SPPK.docx
@@ -21,15 +21,15 @@
           <wp:anchor distT="0" distB="0" distL="114300" distR="114300" simplePos="0" relativeHeight="251658240" behindDoc="0" locked="0" layoutInCell="1" allowOverlap="1">
             <wp:simplePos x="0" y="0"/>
             <wp:positionH relativeFrom="column">
-              <wp:posOffset>-25400</wp:posOffset>
+              <wp:posOffset>-855</wp:posOffset>
             </wp:positionH>
             <wp:positionV relativeFrom="paragraph">
-              <wp:posOffset>-461010</wp:posOffset>
+              <wp:posOffset>-437313</wp:posOffset>
             </wp:positionV>
-            <wp:extent cx="1732915" cy="300355"/>
-            <wp:effectExtent l="19050" t="0" r="635" b="0"/>
+            <wp:extent cx="1819025" cy="301276"/>
+            <wp:effectExtent l="0" t="0" r="0" b="0"/>
             <wp:wrapNone/>
-            <wp:docPr id="2" name="Picture 5"/>
+            <wp:docPr id="1687065858" name="Picture 1"/>
             <wp:cNvGraphicFramePr>
               <a:graphicFrameLocks xmlns:a="http://schemas.openxmlformats.org/drawingml/2006/main" noChangeAspect="1"/>
             </wp:cNvGraphicFramePr>
@@ -37,33 +37,23 @@
               <a:graphicData uri="http://schemas.openxmlformats.org/drawingml/2006/picture">
                 <pic:pic xmlns:pic="http://schemas.openxmlformats.org/drawingml/2006/picture">
                   <pic:nvPicPr>
-                    <pic:cNvPr id="0" name="Picture 5"/>
-                    <pic:cNvPicPr>
-                      <a:picLocks noChangeAspect="1" noChangeArrowheads="1"/>
-                    </pic:cNvPicPr>
+                    <pic:cNvPr id="1687065858" name=""/>
+                    <pic:cNvPicPr/>
                   </pic:nvPicPr>
                   <pic:blipFill>
                     <a:blip r:embed="rId5"/>
-                    <a:srcRect/>
                     <a:stretch>
                       <a:fillRect/>
                     </a:stretch>
                   </pic:blipFill>
-                  <pic:spPr bwMode="auto">
+                  <pic:spPr>
                     <a:xfrm>
                       <a:off x="0" y="0"/>
-                      <a:ext cx="1732915" cy="300355"/>
+                      <a:ext cx="1832550" cy="303516"/>
                     </a:xfrm>
                     <a:prstGeom prst="rect">
                       <a:avLst/>
                     </a:prstGeom>
-                    <a:noFill/>
-                    <a:ln w="9525">
-                      <a:noFill/>
-                      <a:miter lim="800000"/>
-                      <a:headEnd/>
-                      <a:tailEnd/>
-                    </a:ln>
                   </pic:spPr>
                 </pic:pic>
               </a:graphicData>
@@ -458,28 +448,20 @@
         <w:rPr>
           <w:sz w:val="20"/>
         </w:rPr>
-        <w:t xml:space="preserve"> PT. BPR </w:t>
-      </w:r>
-      <w:proofErr w:type="spellStart"/>
-      <w:r>
-        <w:rPr>
-          <w:sz w:val="20"/>
-        </w:rPr>
-        <w:t>Hasa</w:t>
-      </w:r>
-      <w:proofErr w:type="spellEnd"/>
-      <w:r>
-        <w:rPr>
-          <w:sz w:val="20"/>
-        </w:rPr>
-        <w:t xml:space="preserve"> </w:t>
-      </w:r>
-      <w:proofErr w:type="spellStart"/>
-      <w:r>
-        <w:rPr>
-          <w:sz w:val="20"/>
-        </w:rPr>
-        <w:t>Mitra</w:t>
+        <w:t xml:space="preserve"> PT BPR </w:t>
+      </w:r>
+      <w:proofErr w:type="spellStart"/>
+      <w:r>
+        <w:rPr>
+          <w:sz w:val="20"/>
+        </w:rPr>
+        <w:t>Hasam</w:t>
+      </w:r>
+      <w:r>
+        <w:rPr>
+          <w:sz w:val="20"/>
+        </w:rPr>
+        <w:t>itra</w:t>
       </w:r>
       <w:proofErr w:type="spellEnd"/>
       <w:r>
@@ -974,12 +956,6 @@
               </w:rPr>
               <w:t xml:space="preserve"> </w:t>
             </w:r>
-            <w:r>
-              <w:rPr>
-                <w:sz w:val="20"/>
-              </w:rPr>
-              <w:t xml:space="preserve"> </w:t>
-            </w:r>
             <w:proofErr w:type="spellStart"/>
             <w:r>
               <w:rPr>
@@ -1663,7 +1639,7 @@
               <w:rPr>
                 <w:sz w:val="20"/>
               </w:rPr>
-              <w:t>Lainnya</w:t>
+              <w:t>Pencairan</w:t>
             </w:r>
             <w:proofErr w:type="spellEnd"/>
           </w:p>
@@ -2757,19 +2733,11 @@
                       <w:sz w:val="20"/>
                     </w:rPr>
                   </w:pPr>
-                  <w:proofErr w:type="spellStart"/>
-                  <w:r>
-                    <w:rPr>
-                      <w:sz w:val="20"/>
-                    </w:rPr>
-                    <w:t>Rp</w:t>
-                  </w:r>
-                  <w:proofErr w:type="spellEnd"/>
-                  <w:r>
-                    <w:rPr>
-                      <w:sz w:val="20"/>
-                    </w:rPr>
-                    <w:t xml:space="preserve">. </w:t>
+                  <w:r>
+                    <w:rPr>
+                      <w:sz w:val="20"/>
+                    </w:rPr>
+                    <w:t xml:space="preserve">Rp. </w:t>
                   </w:r>
                 </w:p>
               </w:tc>
@@ -2906,19 +2874,11 @@
                       <w:sz w:val="20"/>
                     </w:rPr>
                   </w:pPr>
-                  <w:proofErr w:type="spellStart"/>
-                  <w:r>
-                    <w:rPr>
-                      <w:sz w:val="20"/>
-                    </w:rPr>
-                    <w:t>Rp</w:t>
-                  </w:r>
-                  <w:proofErr w:type="spellEnd"/>
-                  <w:r>
-                    <w:rPr>
-                      <w:sz w:val="20"/>
-                    </w:rPr>
-                    <w:t xml:space="preserve">. </w:t>
+                  <w:r>
+                    <w:rPr>
+                      <w:sz w:val="20"/>
+                    </w:rPr>
+                    <w:t xml:space="preserve">Rp. </w:t>
                   </w:r>
                 </w:p>
               </w:tc>
@@ -3666,7 +3626,6 @@
         </w:rPr>
       </w:pPr>
       <w:proofErr w:type="spellStart"/>
-      <w:proofErr w:type="gramStart"/>
       <w:r>
         <w:rPr>
           <w:sz w:val="20"/>
@@ -3708,7 +3667,6 @@
         </w:rPr>
         <w:t>.</w:t>
       </w:r>
-      <w:proofErr w:type="gramEnd"/>
     </w:p>
     <w:p>
       <w:pPr>
@@ -3785,8 +3743,22 @@
               <w:rPr>
                 <w:sz w:val="20"/>
               </w:rPr>
-              <w:t>PT. BPR Hasa Mitra</w:t>
-            </w:r>
+              <w:t>PT</w:t>
+            </w:r>
+            <w:r>
+              <w:rPr>
+                <w:sz w:val="20"/>
+              </w:rPr>
+              <w:t xml:space="preserve"> BPR </w:t>
+            </w:r>
+            <w:proofErr w:type="spellStart"/>
+            <w:r>
+              <w:rPr>
+                <w:sz w:val="20"/>
+              </w:rPr>
+              <w:t>Hasamitra</w:t>
+            </w:r>
+            <w:proofErr w:type="spellEnd"/>
           </w:p>
           <w:p>
             <w:pPr>

</xml_diff>